<commit_message>
Bao cao huong dan su dung App
</commit_message>
<xml_diff>
--- a/BaoCaoHuongDanSuDung.docx
+++ b/BaoCaoHuongDanSuDung.docx
@@ -436,8 +436,6 @@
         </w:rPr>
         <w:t>Run File DANGKY.java để tiến hành đăng nhập</w:t>
       </w:r>
-      <w:bookmarkStart w:id="0" w:name="_GoBack"/>
-      <w:bookmarkEnd w:id="0"/>
     </w:p>
     <w:p>
       <w:pPr>
@@ -510,11 +508,6 @@
     </w:p>
     <w:p>
       <w:pPr>
-        <w:pStyle w:val="ListParagraph"/>
-        <w:numPr>
-          <w:ilvl w:val="0"/>
-          <w:numId w:val="11"/>
-        </w:numPr>
         <w:jc w:val="both"/>
         <w:rPr>
           <w:rFonts w:ascii="Times New Roman" w:hAnsi="Times New Roman" w:cs="Times New Roman"/>
@@ -529,12 +522,12 @@
           <w:szCs w:val="26"/>
         </w:rPr>
         <w:lastRenderedPageBreak/>
-        <w:t>Người dùng đăng nhập vào tài khoản đã có rồi bấm “Login” để đăng nhập, nếu chưa có thì bấm vào “Sign up” để tiến hành đăng ký tài khoản.</w:t>
-      </w:r>
-    </w:p>
-    <w:p>
-      <w:pPr>
-        <w:ind w:firstLine="360"/>
+        <w:tab/>
+        <w:t>Một số username và password</w:t>
+      </w:r>
+    </w:p>
+    <w:p>
+      <w:pPr>
         <w:jc w:val="center"/>
         <w:rPr>
           <w:rFonts w:ascii="Times New Roman" w:hAnsi="Times New Roman" w:cs="Times New Roman"/>
@@ -547,10 +540,10 @@
           <w:noProof/>
         </w:rPr>
         <w:drawing>
-          <wp:inline distT="0" distB="0" distL="0" distR="0" wp14:anchorId="22019B2F" wp14:editId="32AB2FA5">
-            <wp:extent cx="3657600" cy="2867025"/>
-            <wp:effectExtent l="0" t="0" r="0" b="9525"/>
-            <wp:docPr id="3" name="Picture 3"/>
+          <wp:inline distT="0" distB="0" distL="0" distR="0" wp14:anchorId="6D3CC455" wp14:editId="20EA7AEF">
+            <wp:extent cx="2600325" cy="1381125"/>
+            <wp:effectExtent l="0" t="0" r="9525" b="9525"/>
+            <wp:docPr id="4" name="Picture 4"/>
             <wp:cNvGraphicFramePr>
               <a:graphicFrameLocks xmlns:a="http://schemas.openxmlformats.org/drawingml/2006/main" noChangeAspect="1"/>
             </wp:cNvGraphicFramePr>
@@ -570,7 +563,7 @@
                   <pic:spPr>
                     <a:xfrm>
                       <a:off x="0" y="0"/>
-                      <a:ext cx="3657600" cy="2867025"/>
+                      <a:ext cx="2600325" cy="1381125"/>
                     </a:xfrm>
                     <a:prstGeom prst="rect">
                       <a:avLst/>
@@ -582,10 +575,16 @@
           </wp:inline>
         </w:drawing>
       </w:r>
-    </w:p>
-    <w:p>
-      <w:pPr>
-        <w:ind w:firstLine="360"/>
+      <w:bookmarkStart w:id="0" w:name="_GoBack"/>
+      <w:bookmarkEnd w:id="0"/>
+    </w:p>
+    <w:p>
+      <w:pPr>
+        <w:pStyle w:val="ListParagraph"/>
+        <w:numPr>
+          <w:ilvl w:val="0"/>
+          <w:numId w:val="11"/>
+        </w:numPr>
         <w:jc w:val="both"/>
         <w:rPr>
           <w:rFonts w:ascii="Times New Roman" w:hAnsi="Times New Roman" w:cs="Times New Roman"/>
@@ -599,7 +598,7 @@
           <w:sz w:val="26"/>
           <w:szCs w:val="26"/>
         </w:rPr>
-        <w:t>Người dùng nhập username, password và confirm password. Sau đó bấm “Sign up” để đăng ký tài khoản</w:t>
+        <w:t>Người dùng đăng nhập vào tài khoản đã có rồi bấm “Login” để đăng nhập, nếu chưa có thì bấm vào “Sign up” để tiến hành đăng ký tài khoản.</w:t>
       </w:r>
     </w:p>
     <w:p>
@@ -617,10 +616,10 @@
           <w:noProof/>
         </w:rPr>
         <w:drawing>
-          <wp:inline distT="0" distB="0" distL="0" distR="0" wp14:anchorId="6C4F910D" wp14:editId="437C7DD5">
-            <wp:extent cx="3667125" cy="2790825"/>
-            <wp:effectExtent l="0" t="0" r="9525" b="9525"/>
-            <wp:docPr id="6" name="Picture 6"/>
+          <wp:inline distT="0" distB="0" distL="0" distR="0" wp14:anchorId="22019B2F" wp14:editId="32AB2FA5">
+            <wp:extent cx="3657600" cy="2867025"/>
+            <wp:effectExtent l="0" t="0" r="0" b="9525"/>
+            <wp:docPr id="3" name="Picture 3"/>
             <wp:cNvGraphicFramePr>
               <a:graphicFrameLocks xmlns:a="http://schemas.openxmlformats.org/drawingml/2006/main" noChangeAspect="1"/>
             </wp:cNvGraphicFramePr>
@@ -640,7 +639,7 @@
                   <pic:spPr>
                     <a:xfrm>
                       <a:off x="0" y="0"/>
-                      <a:ext cx="3667125" cy="2790825"/>
+                      <a:ext cx="3657600" cy="2867025"/>
                     </a:xfrm>
                     <a:prstGeom prst="rect">
                       <a:avLst/>
@@ -669,11 +668,12 @@
           <w:sz w:val="26"/>
           <w:szCs w:val="26"/>
         </w:rPr>
-        <w:t>Sau khi đăng nhập thì giao diện chat sẽ hiển thị</w:t>
-      </w:r>
-    </w:p>
-    <w:p>
-      <w:pPr>
+        <w:t>Người dùng nhập username, password và confirm password. Sau đó bấm “Sign up” để đăng ký tài khoản</w:t>
+      </w:r>
+    </w:p>
+    <w:p>
+      <w:pPr>
+        <w:ind w:firstLine="360"/>
         <w:jc w:val="center"/>
         <w:rPr>
           <w:rFonts w:ascii="Times New Roman" w:hAnsi="Times New Roman" w:cs="Times New Roman"/>
@@ -687,10 +687,10 @@
         </w:rPr>
         <w:lastRenderedPageBreak/>
         <w:drawing>
-          <wp:inline distT="0" distB="0" distL="0" distR="0" wp14:anchorId="495A7066" wp14:editId="56EC3987">
-            <wp:extent cx="5943600" cy="4109085"/>
-            <wp:effectExtent l="0" t="0" r="0" b="5715"/>
-            <wp:docPr id="7" name="Picture 7"/>
+          <wp:inline distT="0" distB="0" distL="0" distR="0" wp14:anchorId="6C4F910D" wp14:editId="437C7DD5">
+            <wp:extent cx="3667125" cy="2790825"/>
+            <wp:effectExtent l="0" t="0" r="9525" b="9525"/>
+            <wp:docPr id="6" name="Picture 6"/>
             <wp:cNvGraphicFramePr>
               <a:graphicFrameLocks xmlns:a="http://schemas.openxmlformats.org/drawingml/2006/main" noChangeAspect="1"/>
             </wp:cNvGraphicFramePr>
@@ -710,7 +710,7 @@
                   <pic:spPr>
                     <a:xfrm>
                       <a:off x="0" y="0"/>
-                      <a:ext cx="5943600" cy="4109085"/>
+                      <a:ext cx="3667125" cy="2790825"/>
                     </a:xfrm>
                     <a:prstGeom prst="rect">
                       <a:avLst/>
@@ -739,45 +739,7 @@
           <w:sz w:val="26"/>
           <w:szCs w:val="26"/>
         </w:rPr>
-        <w:t>Tên đăng nhập sẽ được hiển thị ở box “THÔNG TIN CÁ NHÂN”</w:t>
-      </w:r>
-    </w:p>
-    <w:p>
-      <w:pPr>
-        <w:ind w:firstLine="360"/>
-        <w:jc w:val="both"/>
-        <w:rPr>
-          <w:rFonts w:ascii="Times New Roman" w:hAnsi="Times New Roman" w:cs="Times New Roman"/>
-          <w:sz w:val="26"/>
-          <w:szCs w:val="26"/>
-        </w:rPr>
-      </w:pPr>
-      <w:r>
-        <w:rPr>
-          <w:rFonts w:ascii="Times New Roman" w:hAnsi="Times New Roman" w:cs="Times New Roman"/>
-          <w:sz w:val="26"/>
-          <w:szCs w:val="26"/>
-        </w:rPr>
-        <w:t>Chọn người muốn chat ở box “BẠN BÈ ĐANG ONLINE” (ở đây mình chọn cong)</w:t>
-      </w:r>
-    </w:p>
-    <w:p>
-      <w:pPr>
-        <w:ind w:firstLine="360"/>
-        <w:jc w:val="both"/>
-        <w:rPr>
-          <w:rFonts w:ascii="Times New Roman" w:hAnsi="Times New Roman" w:cs="Times New Roman"/>
-          <w:sz w:val="26"/>
-          <w:szCs w:val="26"/>
-        </w:rPr>
-      </w:pPr>
-      <w:r>
-        <w:rPr>
-          <w:rFonts w:ascii="Times New Roman" w:hAnsi="Times New Roman" w:cs="Times New Roman"/>
-          <w:sz w:val="26"/>
-          <w:szCs w:val="26"/>
-        </w:rPr>
-        <w:t>Nhập tin nhắn ở box “MESSAGE” và bấm “SEND” để gửi tin nhắn</w:t>
+        <w:t>Sau khi đăng nhập thì giao diện chat sẽ hiển thị</w:t>
       </w:r>
     </w:p>
     <w:p>
@@ -794,10 +756,10 @@
           <w:noProof/>
         </w:rPr>
         <w:drawing>
-          <wp:inline distT="0" distB="0" distL="0" distR="0" wp14:anchorId="47F9C0FF" wp14:editId="388FF6B9">
-            <wp:extent cx="5943600" cy="713740"/>
-            <wp:effectExtent l="0" t="0" r="0" b="0"/>
-            <wp:docPr id="8" name="Picture 8"/>
+          <wp:inline distT="0" distB="0" distL="0" distR="0" wp14:anchorId="495A7066" wp14:editId="56EC3987">
+            <wp:extent cx="5943600" cy="4109085"/>
+            <wp:effectExtent l="0" t="0" r="0" b="5715"/>
+            <wp:docPr id="7" name="Picture 7"/>
             <wp:cNvGraphicFramePr>
               <a:graphicFrameLocks xmlns:a="http://schemas.openxmlformats.org/drawingml/2006/main" noChangeAspect="1"/>
             </wp:cNvGraphicFramePr>
@@ -817,7 +779,7 @@
                   <pic:spPr>
                     <a:xfrm>
                       <a:off x="0" y="0"/>
-                      <a:ext cx="5943600" cy="713740"/>
+                      <a:ext cx="5943600" cy="4109085"/>
                     </a:xfrm>
                     <a:prstGeom prst="rect">
                       <a:avLst/>
@@ -846,7 +808,46 @@
           <w:sz w:val="26"/>
           <w:szCs w:val="26"/>
         </w:rPr>
-        <w:t>Nội dung cuộc trò chuyện sẽ hiển thị ở box “NỘI DUNG CUỘC TRÒ CHUYỆN”</w:t>
+        <w:t>Tên đăng nhập sẽ được hiển thị ở box “THÔNG TIN CÁ NHÂN”</w:t>
+      </w:r>
+    </w:p>
+    <w:p>
+      <w:pPr>
+        <w:ind w:firstLine="360"/>
+        <w:jc w:val="both"/>
+        <w:rPr>
+          <w:rFonts w:ascii="Times New Roman" w:hAnsi="Times New Roman" w:cs="Times New Roman"/>
+          <w:sz w:val="26"/>
+          <w:szCs w:val="26"/>
+        </w:rPr>
+      </w:pPr>
+      <w:r>
+        <w:rPr>
+          <w:rFonts w:ascii="Times New Roman" w:hAnsi="Times New Roman" w:cs="Times New Roman"/>
+          <w:sz w:val="26"/>
+          <w:szCs w:val="26"/>
+        </w:rPr>
+        <w:t>Chọn người muốn chat ở box “BẠN BÈ ĐANG ONLINE” (ở đây mình chọn cong)</w:t>
+      </w:r>
+    </w:p>
+    <w:p>
+      <w:pPr>
+        <w:ind w:firstLine="360"/>
+        <w:jc w:val="both"/>
+        <w:rPr>
+          <w:rFonts w:ascii="Times New Roman" w:hAnsi="Times New Roman" w:cs="Times New Roman"/>
+          <w:sz w:val="26"/>
+          <w:szCs w:val="26"/>
+        </w:rPr>
+      </w:pPr>
+      <w:r>
+        <w:rPr>
+          <w:rFonts w:ascii="Times New Roman" w:hAnsi="Times New Roman" w:cs="Times New Roman"/>
+          <w:sz w:val="26"/>
+          <w:szCs w:val="26"/>
+        </w:rPr>
+        <w:lastRenderedPageBreak/>
+        <w:t>Nhập tin nhắn ở box “MESSAGE” và bấm “SEND” để gửi tin nhắn</w:t>
       </w:r>
     </w:p>
     <w:p>
@@ -862,12 +863,11 @@
         <w:rPr>
           <w:noProof/>
         </w:rPr>
-        <w:lastRenderedPageBreak/>
         <w:drawing>
-          <wp:inline distT="0" distB="0" distL="0" distR="0" wp14:anchorId="57696C79" wp14:editId="1994FA42">
-            <wp:extent cx="4533900" cy="3171825"/>
-            <wp:effectExtent l="0" t="0" r="0" b="9525"/>
-            <wp:docPr id="9" name="Picture 9"/>
+          <wp:inline distT="0" distB="0" distL="0" distR="0" wp14:anchorId="47F9C0FF" wp14:editId="388FF6B9">
+            <wp:extent cx="5943600" cy="713740"/>
+            <wp:effectExtent l="0" t="0" r="0" b="0"/>
+            <wp:docPr id="8" name="Picture 8"/>
             <wp:cNvGraphicFramePr>
               <a:graphicFrameLocks xmlns:a="http://schemas.openxmlformats.org/drawingml/2006/main" noChangeAspect="1"/>
             </wp:cNvGraphicFramePr>
@@ -887,7 +887,7 @@
                   <pic:spPr>
                     <a:xfrm>
                       <a:off x="0" y="0"/>
-                      <a:ext cx="4533900" cy="3171825"/>
+                      <a:ext cx="5943600" cy="713740"/>
                     </a:xfrm>
                     <a:prstGeom prst="rect">
                       <a:avLst/>
@@ -903,27 +903,20 @@
     <w:p>
       <w:pPr>
         <w:ind w:firstLine="360"/>
-        <w:rPr>
-          <w:rFonts w:ascii="Times New Roman" w:hAnsi="Times New Roman" w:cs="Times New Roman"/>
-          <w:sz w:val="26"/>
-          <w:szCs w:val="26"/>
-        </w:rPr>
-      </w:pPr>
-      <w:r>
-        <w:rPr>
-          <w:rFonts w:ascii="Times New Roman" w:hAnsi="Times New Roman" w:cs="Times New Roman"/>
-          <w:sz w:val="26"/>
-          <w:szCs w:val="26"/>
-        </w:rPr>
-        <w:t>Tài khoản “cong” nhập tin nhắn và bấm “SEND” để xem tin nhắn của “teamnhip4”</w:t>
-      </w:r>
-      <w:r>
-        <w:rPr>
-          <w:rFonts w:ascii="Times New Roman" w:hAnsi="Times New Roman" w:cs="Times New Roman"/>
-          <w:sz w:val="26"/>
-          <w:szCs w:val="26"/>
-        </w:rPr>
-        <w:t xml:space="preserve"> đã gửi cho mình</w:t>
+        <w:jc w:val="both"/>
+        <w:rPr>
+          <w:rFonts w:ascii="Times New Roman" w:hAnsi="Times New Roman" w:cs="Times New Roman"/>
+          <w:sz w:val="26"/>
+          <w:szCs w:val="26"/>
+        </w:rPr>
+      </w:pPr>
+      <w:r>
+        <w:rPr>
+          <w:rFonts w:ascii="Times New Roman" w:hAnsi="Times New Roman" w:cs="Times New Roman"/>
+          <w:sz w:val="26"/>
+          <w:szCs w:val="26"/>
+        </w:rPr>
+        <w:t>Nội dung cuộc trò chuyện sẽ hiển thị ở box “NỘI DUNG CUỘC TRÒ CHUYỆN”</w:t>
       </w:r>
     </w:p>
     <w:p>
@@ -940,10 +933,10 @@
           <w:noProof/>
         </w:rPr>
         <w:drawing>
-          <wp:inline distT="0" distB="0" distL="0" distR="0" wp14:anchorId="73F97D4B" wp14:editId="454898F6">
-            <wp:extent cx="5943600" cy="4079875"/>
-            <wp:effectExtent l="0" t="0" r="0" b="0"/>
-            <wp:docPr id="10" name="Picture 10"/>
+          <wp:inline distT="0" distB="0" distL="0" distR="0" wp14:anchorId="57696C79" wp14:editId="1994FA42">
+            <wp:extent cx="4533900" cy="3171825"/>
+            <wp:effectExtent l="0" t="0" r="0" b="9525"/>
+            <wp:docPr id="9" name="Picture 9"/>
             <wp:cNvGraphicFramePr>
               <a:graphicFrameLocks xmlns:a="http://schemas.openxmlformats.org/drawingml/2006/main" noChangeAspect="1"/>
             </wp:cNvGraphicFramePr>
@@ -963,7 +956,7 @@
                   <pic:spPr>
                     <a:xfrm>
                       <a:off x="0" y="0"/>
-                      <a:ext cx="5943600" cy="4079875"/>
+                      <a:ext cx="4533900" cy="3171825"/>
                     </a:xfrm>
                     <a:prstGeom prst="rect">
                       <a:avLst/>
@@ -978,6 +971,33 @@
     </w:p>
     <w:p>
       <w:pPr>
+        <w:ind w:firstLine="360"/>
+        <w:rPr>
+          <w:rFonts w:ascii="Times New Roman" w:hAnsi="Times New Roman" w:cs="Times New Roman"/>
+          <w:sz w:val="26"/>
+          <w:szCs w:val="26"/>
+        </w:rPr>
+      </w:pPr>
+      <w:r>
+        <w:rPr>
+          <w:rFonts w:ascii="Times New Roman" w:hAnsi="Times New Roman" w:cs="Times New Roman"/>
+          <w:sz w:val="26"/>
+          <w:szCs w:val="26"/>
+        </w:rPr>
+        <w:t>Tài khoản “cong” nhập tin nhắn và bấm “SEND” để xem tin nhắn của “teamnhip4”</w:t>
+      </w:r>
+      <w:r>
+        <w:rPr>
+          <w:rFonts w:ascii="Times New Roman" w:hAnsi="Times New Roman" w:cs="Times New Roman"/>
+          <w:sz w:val="26"/>
+          <w:szCs w:val="26"/>
+        </w:rPr>
+        <w:t xml:space="preserve"> đã gửi cho mình</w:t>
+      </w:r>
+    </w:p>
+    <w:p>
+      <w:pPr>
+        <w:jc w:val="center"/>
         <w:rPr>
           <w:rFonts w:ascii="Times New Roman" w:hAnsi="Times New Roman" w:cs="Times New Roman"/>
           <w:sz w:val="26"/>
@@ -990,10 +1010,10 @@
         </w:rPr>
         <w:lastRenderedPageBreak/>
         <w:drawing>
-          <wp:inline distT="0" distB="0" distL="0" distR="0" wp14:anchorId="0736CF24" wp14:editId="5CB54AE1">
-            <wp:extent cx="5943600" cy="4111625"/>
-            <wp:effectExtent l="0" t="0" r="0" b="3175"/>
-            <wp:docPr id="11" name="Picture 11"/>
+          <wp:inline distT="0" distB="0" distL="0" distR="0" wp14:anchorId="73F97D4B" wp14:editId="454898F6">
+            <wp:extent cx="5943600" cy="4079875"/>
+            <wp:effectExtent l="0" t="0" r="0" b="0"/>
+            <wp:docPr id="10" name="Picture 10"/>
             <wp:cNvGraphicFramePr>
               <a:graphicFrameLocks xmlns:a="http://schemas.openxmlformats.org/drawingml/2006/main" noChangeAspect="1"/>
             </wp:cNvGraphicFramePr>
@@ -1013,7 +1033,7 @@
                   <pic:spPr>
                     <a:xfrm>
                       <a:off x="0" y="0"/>
-                      <a:ext cx="5943600" cy="4111625"/>
+                      <a:ext cx="5943600" cy="4079875"/>
                     </a:xfrm>
                     <a:prstGeom prst="rect">
                       <a:avLst/>
@@ -1028,25 +1048,6 @@
     </w:p>
     <w:p>
       <w:pPr>
-        <w:ind w:firstLine="360"/>
-        <w:rPr>
-          <w:rFonts w:ascii="Times New Roman" w:hAnsi="Times New Roman" w:cs="Times New Roman"/>
-          <w:sz w:val="26"/>
-          <w:szCs w:val="26"/>
-        </w:rPr>
-      </w:pPr>
-      <w:r>
-        <w:rPr>
-          <w:rFonts w:ascii="Times New Roman" w:hAnsi="Times New Roman" w:cs="Times New Roman"/>
-          <w:sz w:val="26"/>
-          <w:szCs w:val="26"/>
-        </w:rPr>
-        <w:t>Tương tự, “teamnhip4” nhập tin nhắn và bấm “SEND” để xem tin nhắn “cong” gửi cho mình</w:t>
-      </w:r>
-    </w:p>
-    <w:p>
-      <w:pPr>
-        <w:jc w:val="center"/>
         <w:rPr>
           <w:rFonts w:ascii="Times New Roman" w:hAnsi="Times New Roman" w:cs="Times New Roman"/>
           <w:sz w:val="26"/>
@@ -1059,10 +1060,10 @@
         </w:rPr>
         <w:lastRenderedPageBreak/>
         <w:drawing>
-          <wp:inline distT="0" distB="0" distL="0" distR="0" wp14:anchorId="48B0E157" wp14:editId="1E690015">
-            <wp:extent cx="5943600" cy="4053840"/>
-            <wp:effectExtent l="0" t="0" r="0" b="3810"/>
-            <wp:docPr id="13" name="Picture 13"/>
+          <wp:inline distT="0" distB="0" distL="0" distR="0" wp14:anchorId="0736CF24" wp14:editId="5CB54AE1">
+            <wp:extent cx="5943600" cy="4111625"/>
+            <wp:effectExtent l="0" t="0" r="0" b="3175"/>
+            <wp:docPr id="11" name="Picture 11"/>
             <wp:cNvGraphicFramePr>
               <a:graphicFrameLocks xmlns:a="http://schemas.openxmlformats.org/drawingml/2006/main" noChangeAspect="1"/>
             </wp:cNvGraphicFramePr>
@@ -1082,6 +1083,75 @@
                   <pic:spPr>
                     <a:xfrm>
                       <a:off x="0" y="0"/>
+                      <a:ext cx="5943600" cy="4111625"/>
+                    </a:xfrm>
+                    <a:prstGeom prst="rect">
+                      <a:avLst/>
+                    </a:prstGeom>
+                  </pic:spPr>
+                </pic:pic>
+              </a:graphicData>
+            </a:graphic>
+          </wp:inline>
+        </w:drawing>
+      </w:r>
+    </w:p>
+    <w:p>
+      <w:pPr>
+        <w:ind w:firstLine="360"/>
+        <w:rPr>
+          <w:rFonts w:ascii="Times New Roman" w:hAnsi="Times New Roman" w:cs="Times New Roman"/>
+          <w:sz w:val="26"/>
+          <w:szCs w:val="26"/>
+        </w:rPr>
+      </w:pPr>
+      <w:r>
+        <w:rPr>
+          <w:rFonts w:ascii="Times New Roman" w:hAnsi="Times New Roman" w:cs="Times New Roman"/>
+          <w:sz w:val="26"/>
+          <w:szCs w:val="26"/>
+        </w:rPr>
+        <w:t>Tương tự, “teamnhip4” nhập tin nhắn và bấm “SEND” để xem tin nhắn “cong” gửi cho mình</w:t>
+      </w:r>
+    </w:p>
+    <w:p>
+      <w:pPr>
+        <w:jc w:val="center"/>
+        <w:rPr>
+          <w:rFonts w:ascii="Times New Roman" w:hAnsi="Times New Roman" w:cs="Times New Roman"/>
+          <w:sz w:val="26"/>
+          <w:szCs w:val="26"/>
+        </w:rPr>
+      </w:pPr>
+      <w:r>
+        <w:rPr>
+          <w:noProof/>
+        </w:rPr>
+        <w:lastRenderedPageBreak/>
+        <w:drawing>
+          <wp:inline distT="0" distB="0" distL="0" distR="0" wp14:anchorId="48B0E157" wp14:editId="1E690015">
+            <wp:extent cx="5943600" cy="4053840"/>
+            <wp:effectExtent l="0" t="0" r="0" b="3810"/>
+            <wp:docPr id="13" name="Picture 13"/>
+            <wp:cNvGraphicFramePr>
+              <a:graphicFrameLocks xmlns:a="http://schemas.openxmlformats.org/drawingml/2006/main" noChangeAspect="1"/>
+            </wp:cNvGraphicFramePr>
+            <a:graphic xmlns:a="http://schemas.openxmlformats.org/drawingml/2006/main">
+              <a:graphicData uri="http://schemas.openxmlformats.org/drawingml/2006/picture">
+                <pic:pic xmlns:pic="http://schemas.openxmlformats.org/drawingml/2006/picture">
+                  <pic:nvPicPr>
+                    <pic:cNvPr id="0" name=""/>
+                    <pic:cNvPicPr/>
+                  </pic:nvPicPr>
+                  <pic:blipFill>
+                    <a:blip r:embed="rId23"/>
+                    <a:stretch>
+                      <a:fillRect/>
+                    </a:stretch>
+                  </pic:blipFill>
+                  <pic:spPr>
+                    <a:xfrm>
+                      <a:off x="0" y="0"/>
                       <a:ext cx="5943600" cy="4053840"/>
                     </a:xfrm>
                     <a:prstGeom prst="rect">
@@ -1147,7 +1217,7 @@
       </w:pPr>
     </w:p>
     <w:sectPr>
-      <w:footerReference w:type="default" r:id="rId23"/>
+      <w:footerReference w:type="default" r:id="rId24"/>
       <w:pgSz w:w="12240" w:h="15840"/>
       <w:pgMar w:top="1440" w:right="1440" w:bottom="1440" w:left="1440" w:header="720" w:footer="720" w:gutter="0"/>
       <w:cols w:space="720"/>
@@ -1216,7 +1286,7 @@
           <w:rPr>
             <w:noProof/>
           </w:rPr>
-          <w:t>1</w:t>
+          <w:t>2</w:t>
         </w:r>
         <w:r>
           <w:rPr>
@@ -3297,7 +3367,7 @@
 </file>
 
 <file path=customXml/itemProps1.xml><?xml version="1.0" encoding="utf-8"?>
-<ds:datastoreItem xmlns:ds="http://schemas.openxmlformats.org/officeDocument/2006/customXml" ds:itemID="{B4060EE3-394A-461D-A8B9-E551102A137D}">
+<ds:datastoreItem xmlns:ds="http://schemas.openxmlformats.org/officeDocument/2006/customXml" ds:itemID="{26B2AAE2-BD2E-4B08-87FA-0A0A775C4636}">
   <ds:schemaRefs>
     <ds:schemaRef ds:uri="http://schemas.openxmlformats.org/officeDocument/2006/bibliography"/>
   </ds:schemaRefs>

</xml_diff>